<commit_message>
adding retry and map reduce to summarizer
</commit_message>
<xml_diff>
--- a/report.docx.docx
+++ b/report.docx.docx
@@ -450,16 +450,6 @@
         </w:rPr>
         <w:t xml:space="preserve"> </w:t>
       </w:r>
-    </w:p>
-    <w:p>
-      <w:pPr>
-        <w:rPr>
-          <w:rFonts w:eastAsiaTheme="minorEastAsia"/>
-          <w:sz w:val="20"/>
-          <w:szCs w:val="20"/>
-          <w:lang w:val="en-US"/>
-        </w:rPr>
-      </w:pPr>
       <w:r>
         <w:rPr>
           <w:sz w:val="20"/>
@@ -555,8 +545,8 @@
     </w:p>
     <w:tbl>
       <w:tblPr>
-        <w:tblW w:w="0" w:type="auto"/>
-        <w:tblInd w:w="-185" w:type="dxa"/>
+        <w:tblW w:w="9799" w:type="dxa"/>
+        <w:tblInd w:w="-455" w:type="dxa"/>
         <w:shd w:val="clear" w:color="auto" w:fill="FFFFFF"/>
         <w:tblCellMar>
           <w:top w:w="15" w:type="dxa"/>
@@ -567,23 +557,25 @@
         <w:tblLook w:val="04A0" w:firstRow="1" w:lastRow="0" w:firstColumn="1" w:lastColumn="0" w:noHBand="0" w:noVBand="1"/>
       </w:tblPr>
       <w:tblGrid>
-        <w:gridCol w:w="1530"/>
-        <w:gridCol w:w="866"/>
-        <w:gridCol w:w="953"/>
-        <w:gridCol w:w="892"/>
-        <w:gridCol w:w="749"/>
-        <w:gridCol w:w="979"/>
-        <w:gridCol w:w="719"/>
-        <w:gridCol w:w="1302"/>
-        <w:gridCol w:w="1080"/>
+        <w:gridCol w:w="1860"/>
+        <w:gridCol w:w="895"/>
+        <w:gridCol w:w="985"/>
+        <w:gridCol w:w="922"/>
+        <w:gridCol w:w="774"/>
+        <w:gridCol w:w="1012"/>
+        <w:gridCol w:w="743"/>
+        <w:gridCol w:w="725"/>
+        <w:gridCol w:w="963"/>
+        <w:gridCol w:w="920"/>
       </w:tblGrid>
       <w:tr>
         <w:trPr>
+          <w:trHeight w:val="371"/>
           <w:tblHeader/>
         </w:trPr>
         <w:tc>
           <w:tcPr>
-            <w:tcW w:w="1530" w:type="dxa"/>
+            <w:tcW w:w="1860" w:type="dxa"/>
             <w:tcBorders>
               <w:top w:val="single" w:sz="4" w:space="0" w:color="D1D9E0"/>
               <w:left w:val="single" w:sz="4" w:space="0" w:color="D1D9E0"/>
@@ -622,7 +614,7 @@
         </w:tc>
         <w:tc>
           <w:tcPr>
-            <w:tcW w:w="866" w:type="dxa"/>
+            <w:tcW w:w="0" w:type="auto"/>
             <w:tcBorders>
               <w:top w:val="single" w:sz="4" w:space="0" w:color="D1D9E0"/>
               <w:left w:val="single" w:sz="4" w:space="0" w:color="D1D9E0"/>
@@ -856,7 +848,7 @@
         </w:tc>
         <w:tc>
           <w:tcPr>
-            <w:tcW w:w="1302" w:type="dxa"/>
+            <w:tcW w:w="0" w:type="auto"/>
             <w:tcBorders>
               <w:top w:val="single" w:sz="4" w:space="0" w:color="D1D9E0"/>
               <w:left w:val="single" w:sz="4" w:space="0" w:color="D1D9E0"/>
@@ -889,13 +881,52 @@
                 <w:sz w:val="10"/>
                 <w:szCs w:val="10"/>
               </w:rPr>
+              <w:t>Length</w:t>
+            </w:r>
+          </w:p>
+        </w:tc>
+        <w:tc>
+          <w:tcPr>
+            <w:tcW w:w="0" w:type="auto"/>
+            <w:tcBorders>
+              <w:top w:val="single" w:sz="4" w:space="0" w:color="D1D9E0"/>
+              <w:left w:val="single" w:sz="4" w:space="0" w:color="D1D9E0"/>
+              <w:bottom w:val="single" w:sz="4" w:space="0" w:color="D1D9E0"/>
+              <w:right w:val="single" w:sz="4" w:space="0" w:color="D1D9E0"/>
+            </w:tcBorders>
+            <w:shd w:val="clear" w:color="auto" w:fill="FFFFFF"/>
+            <w:tcMar>
+              <w:top w:w="90" w:type="dxa"/>
+              <w:left w:w="195" w:type="dxa"/>
+              <w:bottom w:w="90" w:type="dxa"/>
+              <w:right w:w="195" w:type="dxa"/>
+            </w:tcMar>
+            <w:vAlign w:val="center"/>
+            <w:hideMark/>
+          </w:tcPr>
+          <w:p>
+            <w:pPr>
+              <w:rPr>
+                <w:b/>
+                <w:bCs/>
+                <w:sz w:val="10"/>
+                <w:szCs w:val="10"/>
+              </w:rPr>
+            </w:pPr>
+            <w:r>
+              <w:rPr>
+                <w:b/>
+                <w:bCs/>
+                <w:sz w:val="10"/>
+                <w:szCs w:val="10"/>
+              </w:rPr>
               <w:t>Avg Latency</w:t>
             </w:r>
           </w:p>
         </w:tc>
         <w:tc>
           <w:tcPr>
-            <w:tcW w:w="1080" w:type="dxa"/>
+            <w:tcW w:w="0" w:type="auto"/>
             <w:tcBorders>
               <w:top w:val="single" w:sz="4" w:space="0" w:color="D1D9E0"/>
               <w:left w:val="single" w:sz="4" w:space="0" w:color="D1D9E0"/>
@@ -934,9 +965,12 @@
         </w:tc>
       </w:tr>
       <w:tr>
-        <w:tc>
-          <w:tcPr>
-            <w:tcW w:w="1530" w:type="dxa"/>
+        <w:trPr>
+          <w:trHeight w:val="166"/>
+        </w:trPr>
+        <w:tc>
+          <w:tcPr>
+            <w:tcW w:w="1860" w:type="dxa"/>
             <w:tcBorders>
               <w:top w:val="single" w:sz="4" w:space="0" w:color="D1D9E0"/>
               <w:left w:val="single" w:sz="4" w:space="0" w:color="D1D9E0"/>
@@ -971,7 +1005,7 @@
         </w:tc>
         <w:tc>
           <w:tcPr>
-            <w:tcW w:w="866" w:type="dxa"/>
+            <w:tcW w:w="0" w:type="auto"/>
             <w:tcBorders>
               <w:top w:val="single" w:sz="4" w:space="0" w:color="D1D9E0"/>
               <w:left w:val="single" w:sz="4" w:space="0" w:color="D1D9E0"/>
@@ -1181,7 +1215,7 @@
         </w:tc>
         <w:tc>
           <w:tcPr>
-            <w:tcW w:w="1302" w:type="dxa"/>
+            <w:tcW w:w="0" w:type="auto"/>
             <w:tcBorders>
               <w:top w:val="single" w:sz="4" w:space="0" w:color="D1D9E0"/>
               <w:left w:val="single" w:sz="4" w:space="0" w:color="D1D9E0"/>
@@ -1210,13 +1244,48 @@
                 <w:sz w:val="10"/>
                 <w:szCs w:val="10"/>
               </w:rPr>
+              <w:t>4.60</w:t>
+            </w:r>
+          </w:p>
+        </w:tc>
+        <w:tc>
+          <w:tcPr>
+            <w:tcW w:w="0" w:type="auto"/>
+            <w:tcBorders>
+              <w:top w:val="single" w:sz="4" w:space="0" w:color="D1D9E0"/>
+              <w:left w:val="single" w:sz="4" w:space="0" w:color="D1D9E0"/>
+              <w:bottom w:val="single" w:sz="4" w:space="0" w:color="D1D9E0"/>
+              <w:right w:val="single" w:sz="4" w:space="0" w:color="D1D9E0"/>
+            </w:tcBorders>
+            <w:shd w:val="clear" w:color="auto" w:fill="FFFFFF"/>
+            <w:tcMar>
+              <w:top w:w="90" w:type="dxa"/>
+              <w:left w:w="195" w:type="dxa"/>
+              <w:bottom w:w="90" w:type="dxa"/>
+              <w:right w:w="195" w:type="dxa"/>
+            </w:tcMar>
+            <w:vAlign w:val="center"/>
+            <w:hideMark/>
+          </w:tcPr>
+          <w:p>
+            <w:pPr>
+              <w:rPr>
+                <w:sz w:val="10"/>
+                <w:szCs w:val="10"/>
+              </w:rPr>
+            </w:pPr>
+            <w:r>
+              <w:rPr>
+                <w:sz w:val="10"/>
+                <w:szCs w:val="10"/>
+              </w:rPr>
               <w:t>UNKNOWN</w:t>
             </w:r>
           </w:p>
         </w:tc>
         <w:tc>
           <w:tcPr>
-            <w:tcW w:w="1080" w:type="dxa"/>
+            <w:tcW w:w="0" w:type="auto"/>
             <w:tcBorders>
               <w:top w:val="single" w:sz="4" w:space="0" w:color="D1D9E0"/>
               <w:left w:val="single" w:sz="4" w:space="0" w:color="D1D9E0"/>
@@ -1251,9 +1320,12 @@
         </w:tc>
       </w:tr>
       <w:tr>
-        <w:tc>
-          <w:tcPr>
-            <w:tcW w:w="1530" w:type="dxa"/>
+        <w:trPr>
+          <w:trHeight w:val="16"/>
+        </w:trPr>
+        <w:tc>
+          <w:tcPr>
+            <w:tcW w:w="1860" w:type="dxa"/>
             <w:tcBorders>
               <w:top w:val="single" w:sz="4" w:space="0" w:color="D1D9E0"/>
               <w:left w:val="single" w:sz="4" w:space="0" w:color="D1D9E0"/>
@@ -1288,7 +1360,7 @@
         </w:tc>
         <w:tc>
           <w:tcPr>
-            <w:tcW w:w="866" w:type="dxa"/>
+            <w:tcW w:w="0" w:type="auto"/>
             <w:tcBorders>
               <w:top w:val="single" w:sz="4" w:space="0" w:color="D1D9E0"/>
               <w:left w:val="single" w:sz="4" w:space="0" w:color="D1D9E0"/>
@@ -1498,7 +1570,7 @@
         </w:tc>
         <w:tc>
           <w:tcPr>
-            <w:tcW w:w="1302" w:type="dxa"/>
+            <w:tcW w:w="0" w:type="auto"/>
             <w:tcBorders>
               <w:top w:val="single" w:sz="4" w:space="0" w:color="D1D9E0"/>
               <w:left w:val="single" w:sz="4" w:space="0" w:color="D1D9E0"/>
@@ -1527,13 +1599,48 @@
                 <w:sz w:val="10"/>
                 <w:szCs w:val="10"/>
               </w:rPr>
+              <w:t>4.80</w:t>
+            </w:r>
+          </w:p>
+        </w:tc>
+        <w:tc>
+          <w:tcPr>
+            <w:tcW w:w="0" w:type="auto"/>
+            <w:tcBorders>
+              <w:top w:val="single" w:sz="4" w:space="0" w:color="D1D9E0"/>
+              <w:left w:val="single" w:sz="4" w:space="0" w:color="D1D9E0"/>
+              <w:bottom w:val="single" w:sz="4" w:space="0" w:color="D1D9E0"/>
+              <w:right w:val="single" w:sz="4" w:space="0" w:color="D1D9E0"/>
+            </w:tcBorders>
+            <w:shd w:val="clear" w:color="auto" w:fill="F6F8FA"/>
+            <w:tcMar>
+              <w:top w:w="90" w:type="dxa"/>
+              <w:left w:w="195" w:type="dxa"/>
+              <w:bottom w:w="90" w:type="dxa"/>
+              <w:right w:w="195" w:type="dxa"/>
+            </w:tcMar>
+            <w:vAlign w:val="center"/>
+            <w:hideMark/>
+          </w:tcPr>
+          <w:p>
+            <w:pPr>
+              <w:rPr>
+                <w:sz w:val="10"/>
+                <w:szCs w:val="10"/>
+              </w:rPr>
+            </w:pPr>
+            <w:r>
+              <w:rPr>
+                <w:sz w:val="10"/>
+                <w:szCs w:val="10"/>
+              </w:rPr>
               <w:t>5.95s</w:t>
             </w:r>
           </w:p>
         </w:tc>
         <w:tc>
           <w:tcPr>
-            <w:tcW w:w="1080" w:type="dxa"/>
+            <w:tcW w:w="0" w:type="auto"/>
             <w:tcBorders>
               <w:top w:val="single" w:sz="4" w:space="0" w:color="D1D9E0"/>
               <w:left w:val="single" w:sz="4" w:space="0" w:color="D1D9E0"/>
@@ -1568,9 +1675,12 @@
         </w:tc>
       </w:tr>
       <w:tr>
-        <w:tc>
-          <w:tcPr>
-            <w:tcW w:w="1530" w:type="dxa"/>
+        <w:trPr>
+          <w:trHeight w:val="253"/>
+        </w:trPr>
+        <w:tc>
+          <w:tcPr>
+            <w:tcW w:w="1860" w:type="dxa"/>
             <w:tcBorders>
               <w:top w:val="single" w:sz="4" w:space="0" w:color="D1D9E0"/>
               <w:left w:val="single" w:sz="4" w:space="0" w:color="D1D9E0"/>
@@ -1605,7 +1715,7 @@
         </w:tc>
         <w:tc>
           <w:tcPr>
-            <w:tcW w:w="866" w:type="dxa"/>
+            <w:tcW w:w="0" w:type="auto"/>
             <w:tcBorders>
               <w:top w:val="single" w:sz="4" w:space="0" w:color="D1D9E0"/>
               <w:left w:val="single" w:sz="4" w:space="0" w:color="D1D9E0"/>
@@ -1815,7 +1925,7 @@
         </w:tc>
         <w:tc>
           <w:tcPr>
-            <w:tcW w:w="1302" w:type="dxa"/>
+            <w:tcW w:w="0" w:type="auto"/>
             <w:tcBorders>
               <w:top w:val="single" w:sz="4" w:space="0" w:color="D1D9E0"/>
               <w:left w:val="single" w:sz="4" w:space="0" w:color="D1D9E0"/>
@@ -1844,13 +1954,48 @@
                 <w:sz w:val="10"/>
                 <w:szCs w:val="10"/>
               </w:rPr>
+              <w:t>4.76</w:t>
+            </w:r>
+          </w:p>
+        </w:tc>
+        <w:tc>
+          <w:tcPr>
+            <w:tcW w:w="0" w:type="auto"/>
+            <w:tcBorders>
+              <w:top w:val="single" w:sz="4" w:space="0" w:color="D1D9E0"/>
+              <w:left w:val="single" w:sz="4" w:space="0" w:color="D1D9E0"/>
+              <w:bottom w:val="single" w:sz="4" w:space="0" w:color="D1D9E0"/>
+              <w:right w:val="single" w:sz="4" w:space="0" w:color="D1D9E0"/>
+            </w:tcBorders>
+            <w:shd w:val="clear" w:color="auto" w:fill="FFFFFF"/>
+            <w:tcMar>
+              <w:top w:w="90" w:type="dxa"/>
+              <w:left w:w="195" w:type="dxa"/>
+              <w:bottom w:w="90" w:type="dxa"/>
+              <w:right w:w="195" w:type="dxa"/>
+            </w:tcMar>
+            <w:vAlign w:val="center"/>
+            <w:hideMark/>
+          </w:tcPr>
+          <w:p>
+            <w:pPr>
+              <w:rPr>
+                <w:sz w:val="10"/>
+                <w:szCs w:val="10"/>
+              </w:rPr>
+            </w:pPr>
+            <w:r>
+              <w:rPr>
+                <w:sz w:val="10"/>
+                <w:szCs w:val="10"/>
+              </w:rPr>
               <w:t>7.14s</w:t>
             </w:r>
           </w:p>
         </w:tc>
         <w:tc>
           <w:tcPr>
-            <w:tcW w:w="1080" w:type="dxa"/>
+            <w:tcW w:w="0" w:type="auto"/>
             <w:tcBorders>
               <w:top w:val="single" w:sz="4" w:space="0" w:color="D1D9E0"/>
               <w:left w:val="single" w:sz="4" w:space="0" w:color="D1D9E0"/>
@@ -1885,9 +2030,12 @@
         </w:tc>
       </w:tr>
       <w:tr>
-        <w:tc>
-          <w:tcPr>
-            <w:tcW w:w="1530" w:type="dxa"/>
+        <w:trPr>
+          <w:trHeight w:val="253"/>
+        </w:trPr>
+        <w:tc>
+          <w:tcPr>
+            <w:tcW w:w="1860" w:type="dxa"/>
             <w:tcBorders>
               <w:top w:val="single" w:sz="4" w:space="0" w:color="D1D9E0"/>
               <w:left w:val="single" w:sz="4" w:space="0" w:color="D1D9E0"/>
@@ -1922,7 +2070,7 @@
         </w:tc>
         <w:tc>
           <w:tcPr>
-            <w:tcW w:w="866" w:type="dxa"/>
+            <w:tcW w:w="0" w:type="auto"/>
             <w:tcBorders>
               <w:top w:val="single" w:sz="4" w:space="0" w:color="D1D9E0"/>
               <w:left w:val="single" w:sz="4" w:space="0" w:color="D1D9E0"/>
@@ -2132,7 +2280,7 @@
         </w:tc>
         <w:tc>
           <w:tcPr>
-            <w:tcW w:w="1302" w:type="dxa"/>
+            <w:tcW w:w="0" w:type="auto"/>
             <w:tcBorders>
               <w:top w:val="single" w:sz="4" w:space="0" w:color="D1D9E0"/>
               <w:left w:val="single" w:sz="4" w:space="0" w:color="D1D9E0"/>
@@ -2161,13 +2309,48 @@
                 <w:sz w:val="10"/>
                 <w:szCs w:val="10"/>
               </w:rPr>
+              <w:t>4.35</w:t>
+            </w:r>
+          </w:p>
+        </w:tc>
+        <w:tc>
+          <w:tcPr>
+            <w:tcW w:w="0" w:type="auto"/>
+            <w:tcBorders>
+              <w:top w:val="single" w:sz="4" w:space="0" w:color="D1D9E0"/>
+              <w:left w:val="single" w:sz="4" w:space="0" w:color="D1D9E0"/>
+              <w:bottom w:val="single" w:sz="4" w:space="0" w:color="D1D9E0"/>
+              <w:right w:val="single" w:sz="4" w:space="0" w:color="D1D9E0"/>
+            </w:tcBorders>
+            <w:shd w:val="clear" w:color="auto" w:fill="F6F8FA"/>
+            <w:tcMar>
+              <w:top w:w="90" w:type="dxa"/>
+              <w:left w:w="195" w:type="dxa"/>
+              <w:bottom w:w="90" w:type="dxa"/>
+              <w:right w:w="195" w:type="dxa"/>
+            </w:tcMar>
+            <w:vAlign w:val="center"/>
+            <w:hideMark/>
+          </w:tcPr>
+          <w:p>
+            <w:pPr>
+              <w:rPr>
+                <w:sz w:val="10"/>
+                <w:szCs w:val="10"/>
+              </w:rPr>
+            </w:pPr>
+            <w:r>
+              <w:rPr>
+                <w:sz w:val="10"/>
+                <w:szCs w:val="10"/>
+              </w:rPr>
               <w:t>6.50s</w:t>
             </w:r>
           </w:p>
         </w:tc>
         <w:tc>
           <w:tcPr>
-            <w:tcW w:w="1080" w:type="dxa"/>
+            <w:tcW w:w="0" w:type="auto"/>
             <w:tcBorders>
               <w:top w:val="single" w:sz="4" w:space="0" w:color="D1D9E0"/>
               <w:left w:val="single" w:sz="4" w:space="0" w:color="D1D9E0"/>
@@ -2202,9 +2385,12 @@
         </w:tc>
       </w:tr>
       <w:tr>
-        <w:tc>
-          <w:tcPr>
-            <w:tcW w:w="1530" w:type="dxa"/>
+        <w:trPr>
+          <w:trHeight w:val="253"/>
+        </w:trPr>
+        <w:tc>
+          <w:tcPr>
+            <w:tcW w:w="1860" w:type="dxa"/>
             <w:tcBorders>
               <w:top w:val="single" w:sz="4" w:space="0" w:color="D1D9E0"/>
               <w:left w:val="single" w:sz="4" w:space="0" w:color="D1D9E0"/>
@@ -2239,7 +2425,7 @@
         </w:tc>
         <w:tc>
           <w:tcPr>
-            <w:tcW w:w="866" w:type="dxa"/>
+            <w:tcW w:w="0" w:type="auto"/>
             <w:tcBorders>
               <w:top w:val="single" w:sz="4" w:space="0" w:color="D1D9E0"/>
               <w:left w:val="single" w:sz="4" w:space="0" w:color="D1D9E0"/>
@@ -2449,7 +2635,7 @@
         </w:tc>
         <w:tc>
           <w:tcPr>
-            <w:tcW w:w="1302" w:type="dxa"/>
+            <w:tcW w:w="0" w:type="auto"/>
             <w:tcBorders>
               <w:top w:val="single" w:sz="4" w:space="0" w:color="D1D9E0"/>
               <w:left w:val="single" w:sz="4" w:space="0" w:color="D1D9E0"/>
@@ -2469,16 +2655,47 @@
           <w:p>
             <w:pPr>
               <w:rPr>
-                <w:b/>
-                <w:bCs/>
-                <w:sz w:val="10"/>
-                <w:szCs w:val="10"/>
-              </w:rPr>
-            </w:pPr>
-            <w:r>
-              <w:rPr>
-                <w:b/>
-                <w:bCs/>
+                <w:sz w:val="10"/>
+                <w:szCs w:val="10"/>
+              </w:rPr>
+            </w:pPr>
+            <w:r>
+              <w:rPr>
+                <w:sz w:val="10"/>
+                <w:szCs w:val="10"/>
+              </w:rPr>
+              <w:t>4.60</w:t>
+            </w:r>
+          </w:p>
+        </w:tc>
+        <w:tc>
+          <w:tcPr>
+            <w:tcW w:w="0" w:type="auto"/>
+            <w:tcBorders>
+              <w:top w:val="single" w:sz="4" w:space="0" w:color="D1D9E0"/>
+              <w:left w:val="single" w:sz="4" w:space="0" w:color="D1D9E0"/>
+              <w:bottom w:val="single" w:sz="4" w:space="0" w:color="D1D9E0"/>
+              <w:right w:val="single" w:sz="4" w:space="0" w:color="D1D9E0"/>
+            </w:tcBorders>
+            <w:shd w:val="clear" w:color="auto" w:fill="FFFFFF"/>
+            <w:tcMar>
+              <w:top w:w="90" w:type="dxa"/>
+              <w:left w:w="195" w:type="dxa"/>
+              <w:bottom w:w="90" w:type="dxa"/>
+              <w:right w:w="195" w:type="dxa"/>
+            </w:tcMar>
+            <w:vAlign w:val="center"/>
+            <w:hideMark/>
+          </w:tcPr>
+          <w:p>
+            <w:pPr>
+              <w:rPr>
+                <w:sz w:val="10"/>
+                <w:szCs w:val="10"/>
+              </w:rPr>
+            </w:pPr>
+            <w:r>
+              <w:rPr>
                 <w:sz w:val="10"/>
                 <w:szCs w:val="10"/>
               </w:rPr>
@@ -2488,7 +2705,7 @@
         </w:tc>
         <w:tc>
           <w:tcPr>
-            <w:tcW w:w="1080" w:type="dxa"/>
+            <w:tcW w:w="0" w:type="auto"/>
             <w:tcBorders>
               <w:top w:val="single" w:sz="4" w:space="0" w:color="D1D9E0"/>
               <w:left w:val="single" w:sz="4" w:space="0" w:color="D1D9E0"/>
@@ -2523,9 +2740,12 @@
         </w:tc>
       </w:tr>
       <w:tr>
-        <w:tc>
-          <w:tcPr>
-            <w:tcW w:w="1530" w:type="dxa"/>
+        <w:trPr>
+          <w:trHeight w:val="253"/>
+        </w:trPr>
+        <w:tc>
+          <w:tcPr>
+            <w:tcW w:w="1860" w:type="dxa"/>
             <w:tcBorders>
               <w:top w:val="single" w:sz="4" w:space="0" w:color="D1D9E0"/>
               <w:left w:val="single" w:sz="4" w:space="0" w:color="D1D9E0"/>
@@ -2549,16 +2769,14 @@
                 <w:bCs/>
                 <w:sz w:val="10"/>
                 <w:szCs w:val="10"/>
-                <w:highlight w:val="lightGray"/>
-              </w:rPr>
-            </w:pPr>
-            <w:r>
-              <w:rPr>
-                <w:b/>
-                <w:bCs/>
-                <w:sz w:val="10"/>
-                <w:szCs w:val="10"/>
-                <w:highlight w:val="lightGray"/>
+              </w:rPr>
+            </w:pPr>
+            <w:r>
+              <w:rPr>
+                <w:b/>
+                <w:bCs/>
+                <w:sz w:val="10"/>
+                <w:szCs w:val="10"/>
               </w:rPr>
               <w:t>ft:gpt-4.1-mini (distilled)</w:t>
             </w:r>
@@ -2566,7 +2784,7 @@
         </w:tc>
         <w:tc>
           <w:tcPr>
-            <w:tcW w:w="866" w:type="dxa"/>
+            <w:tcW w:w="0" w:type="auto"/>
             <w:tcBorders>
               <w:top w:val="single" w:sz="4" w:space="0" w:color="D1D9E0"/>
               <w:left w:val="single" w:sz="4" w:space="0" w:color="D1D9E0"/>
@@ -2590,16 +2808,14 @@
                 <w:bCs/>
                 <w:sz w:val="10"/>
                 <w:szCs w:val="10"/>
-                <w:highlight w:val="lightGray"/>
-              </w:rPr>
-            </w:pPr>
-            <w:r>
-              <w:rPr>
-                <w:b/>
-                <w:bCs/>
-                <w:sz w:val="10"/>
-                <w:szCs w:val="10"/>
-                <w:highlight w:val="lightGray"/>
+              </w:rPr>
+            </w:pPr>
+            <w:r>
+              <w:rPr>
+                <w:b/>
+                <w:bCs/>
+                <w:sz w:val="10"/>
+                <w:szCs w:val="10"/>
               </w:rPr>
               <w:t>4.70</w:t>
             </w:r>
@@ -2631,16 +2847,14 @@
                 <w:bCs/>
                 <w:sz w:val="10"/>
                 <w:szCs w:val="10"/>
-                <w:highlight w:val="lightGray"/>
-              </w:rPr>
-            </w:pPr>
-            <w:r>
-              <w:rPr>
-                <w:b/>
-                <w:bCs/>
-                <w:sz w:val="10"/>
-                <w:szCs w:val="10"/>
-                <w:highlight w:val="lightGray"/>
+              </w:rPr>
+            </w:pPr>
+            <w:r>
+              <w:rPr>
+                <w:b/>
+                <w:bCs/>
+                <w:sz w:val="10"/>
+                <w:szCs w:val="10"/>
               </w:rPr>
               <w:t>4.49</w:t>
             </w:r>
@@ -2672,16 +2886,14 @@
                 <w:bCs/>
                 <w:sz w:val="10"/>
                 <w:szCs w:val="10"/>
-                <w:highlight w:val="lightGray"/>
-              </w:rPr>
-            </w:pPr>
-            <w:r>
-              <w:rPr>
-                <w:b/>
-                <w:bCs/>
-                <w:sz w:val="10"/>
-                <w:szCs w:val="10"/>
-                <w:highlight w:val="lightGray"/>
+              </w:rPr>
+            </w:pPr>
+            <w:r>
+              <w:rPr>
+                <w:b/>
+                <w:bCs/>
+                <w:sz w:val="10"/>
+                <w:szCs w:val="10"/>
               </w:rPr>
               <w:t>4.93</w:t>
             </w:r>
@@ -2713,16 +2925,14 @@
                 <w:bCs/>
                 <w:sz w:val="10"/>
                 <w:szCs w:val="10"/>
-                <w:highlight w:val="lightGray"/>
-              </w:rPr>
-            </w:pPr>
-            <w:r>
-              <w:rPr>
-                <w:b/>
-                <w:bCs/>
-                <w:sz w:val="10"/>
-                <w:szCs w:val="10"/>
-                <w:highlight w:val="lightGray"/>
+              </w:rPr>
+            </w:pPr>
+            <w:r>
+              <w:rPr>
+                <w:b/>
+                <w:bCs/>
+                <w:sz w:val="10"/>
+                <w:szCs w:val="10"/>
               </w:rPr>
               <w:t>4.98</w:t>
             </w:r>
@@ -2754,16 +2964,14 @@
                 <w:bCs/>
                 <w:sz w:val="10"/>
                 <w:szCs w:val="10"/>
-                <w:highlight w:val="lightGray"/>
-              </w:rPr>
-            </w:pPr>
-            <w:r>
-              <w:rPr>
-                <w:b/>
-                <w:bCs/>
-                <w:sz w:val="10"/>
-                <w:szCs w:val="10"/>
-                <w:highlight w:val="lightGray"/>
+              </w:rPr>
+            </w:pPr>
+            <w:r>
+              <w:rPr>
+                <w:b/>
+                <w:bCs/>
+                <w:sz w:val="10"/>
+                <w:szCs w:val="10"/>
               </w:rPr>
               <w:t>3.95</w:t>
             </w:r>
@@ -2796,7 +3004,6 @@
                 <w:color w:val="4EA72E" w:themeColor="accent6"/>
                 <w:sz w:val="10"/>
                 <w:szCs w:val="10"/>
-                <w:highlight w:val="lightGray"/>
               </w:rPr>
             </w:pPr>
             <w:r>
@@ -2806,7 +3013,6 @@
                 <w:color w:val="4EA72E" w:themeColor="accent6"/>
                 <w:sz w:val="10"/>
                 <w:szCs w:val="10"/>
-                <w:highlight w:val="lightGray"/>
               </w:rPr>
               <w:t>4.61</w:t>
             </w:r>
@@ -2814,7 +3020,7 @@
         </w:tc>
         <w:tc>
           <w:tcPr>
-            <w:tcW w:w="1302" w:type="dxa"/>
+            <w:tcW w:w="0" w:type="auto"/>
             <w:tcBorders>
               <w:top w:val="single" w:sz="4" w:space="0" w:color="D1D9E0"/>
               <w:left w:val="single" w:sz="4" w:space="0" w:color="D1D9E0"/>
@@ -2836,10 +3042,73 @@
               <w:rPr>
                 <w:b/>
                 <w:bCs/>
+                <w:color w:val="C00000"/>
+                <w:sz w:val="10"/>
+                <w:szCs w:val="10"/>
+                <w:lang w:val="en-US"/>
+              </w:rPr>
+            </w:pPr>
+            <w:r>
+              <w:rPr>
+                <w:b/>
+                <w:bCs/>
+                <w:color w:val="C00000"/>
+                <w:sz w:val="10"/>
+                <w:szCs w:val="10"/>
+                <w:lang w:val="en-US"/>
+              </w:rPr>
+              <w:t>2</w:t>
+            </w:r>
+            <w:r>
+              <w:rPr>
+                <w:b/>
+                <w:bCs/>
+                <w:color w:val="C00000"/>
+                <w:sz w:val="10"/>
+                <w:szCs w:val="10"/>
+              </w:rPr>
+              <w:t>.</w:t>
+            </w:r>
+            <w:r>
+              <w:rPr>
+                <w:b/>
+                <w:bCs/>
+                <w:color w:val="C00000"/>
+                <w:sz w:val="10"/>
+                <w:szCs w:val="10"/>
+                <w:lang w:val="en-US"/>
+              </w:rPr>
+              <w:t>81</w:t>
+            </w:r>
+          </w:p>
+        </w:tc>
+        <w:tc>
+          <w:tcPr>
+            <w:tcW w:w="0" w:type="auto"/>
+            <w:tcBorders>
+              <w:top w:val="single" w:sz="4" w:space="0" w:color="D1D9E0"/>
+              <w:left w:val="single" w:sz="4" w:space="0" w:color="D1D9E0"/>
+              <w:bottom w:val="single" w:sz="4" w:space="0" w:color="D1D9E0"/>
+              <w:right w:val="single" w:sz="4" w:space="0" w:color="D1D9E0"/>
+            </w:tcBorders>
+            <w:shd w:val="clear" w:color="auto" w:fill="F6F8FA"/>
+            <w:tcMar>
+              <w:top w:w="90" w:type="dxa"/>
+              <w:left w:w="195" w:type="dxa"/>
+              <w:bottom w:w="90" w:type="dxa"/>
+              <w:right w:w="195" w:type="dxa"/>
+            </w:tcMar>
+            <w:vAlign w:val="center"/>
+            <w:hideMark/>
+          </w:tcPr>
+          <w:p>
+            <w:pPr>
+              <w:rPr>
+                <w:b/>
+                <w:bCs/>
                 <w:color w:val="4EA72E" w:themeColor="accent6"/>
                 <w:sz w:val="10"/>
                 <w:szCs w:val="10"/>
-                <w:highlight w:val="lightGray"/>
               </w:rPr>
             </w:pPr>
             <w:r>
@@ -2849,7 +3118,6 @@
                 <w:color w:val="4EA72E" w:themeColor="accent6"/>
                 <w:sz w:val="10"/>
                 <w:szCs w:val="10"/>
-                <w:highlight w:val="lightGray"/>
               </w:rPr>
               <w:t>6.40s</w:t>
             </w:r>
@@ -2857,7 +3125,7 @@
         </w:tc>
         <w:tc>
           <w:tcPr>
-            <w:tcW w:w="1080" w:type="dxa"/>
+            <w:tcW w:w="0" w:type="auto"/>
             <w:tcBorders>
               <w:top w:val="single" w:sz="4" w:space="0" w:color="D1D9E0"/>
               <w:left w:val="single" w:sz="4" w:space="0" w:color="D1D9E0"/>
@@ -2882,7 +3150,6 @@
                 <w:color w:val="4EA72E" w:themeColor="accent6"/>
                 <w:sz w:val="10"/>
                 <w:szCs w:val="10"/>
-                <w:highlight w:val="lightGray"/>
               </w:rPr>
             </w:pPr>
             <w:r>
@@ -2892,17 +3159,61 @@
                 <w:color w:val="4EA72E" w:themeColor="accent6"/>
                 <w:sz w:val="10"/>
                 <w:szCs w:val="10"/>
-                <w:highlight w:val="lightGray"/>
-              </w:rPr>
-              <w:t>$8.80</w:t>
+              </w:rPr>
+              <w:t>$</w:t>
+            </w:r>
+            <w:r>
+              <w:rPr>
+                <w:b/>
+                <w:bCs/>
+                <w:color w:val="4EA72E" w:themeColor="accent6"/>
+                <w:sz w:val="10"/>
+                <w:szCs w:val="10"/>
+                <w:lang w:val="en-US"/>
+              </w:rPr>
+              <w:t>7</w:t>
+            </w:r>
+            <w:r>
+              <w:rPr>
+                <w:b/>
+                <w:bCs/>
+                <w:color w:val="4EA72E" w:themeColor="accent6"/>
+                <w:sz w:val="10"/>
+                <w:szCs w:val="10"/>
+              </w:rPr>
+              <w:t>.</w:t>
+            </w:r>
+            <w:r>
+              <w:rPr>
+                <w:b/>
+                <w:bCs/>
+                <w:color w:val="4EA72E" w:themeColor="accent6"/>
+                <w:sz w:val="10"/>
+                <w:szCs w:val="10"/>
+                <w:lang w:val="en-US"/>
+              </w:rPr>
+              <w:t>3</w:t>
+            </w:r>
+            <w:r>
+              <w:rPr>
+                <w:b/>
+                <w:bCs/>
+                <w:color w:val="4EA72E" w:themeColor="accent6"/>
+                <w:sz w:val="10"/>
+                <w:szCs w:val="10"/>
+              </w:rPr>
+              <w:t>0</w:t>
             </w:r>
           </w:p>
         </w:tc>
       </w:tr>
       <w:tr>
-        <w:tc>
-          <w:tcPr>
-            <w:tcW w:w="1530" w:type="dxa"/>
+        <w:trPr>
+          <w:trHeight w:val="253"/>
+        </w:trPr>
+        <w:tc>
+          <w:tcPr>
+            <w:tcW w:w="1860" w:type="dxa"/>
             <w:tcBorders>
               <w:top w:val="single" w:sz="4" w:space="0" w:color="D1D9E0"/>
               <w:left w:val="single" w:sz="4" w:space="0" w:color="D1D9E0"/>
@@ -2926,16 +3237,14 @@
                 <w:bCs/>
                 <w:sz w:val="10"/>
                 <w:szCs w:val="10"/>
-                <w:highlight w:val="lightGray"/>
-              </w:rPr>
-            </w:pPr>
-            <w:r>
-              <w:rPr>
-                <w:b/>
-                <w:bCs/>
-                <w:sz w:val="10"/>
-                <w:szCs w:val="10"/>
-                <w:highlight w:val="lightGray"/>
+              </w:rPr>
+            </w:pPr>
+            <w:r>
+              <w:rPr>
+                <w:b/>
+                <w:bCs/>
+                <w:sz w:val="10"/>
+                <w:szCs w:val="10"/>
               </w:rPr>
               <w:t>ft:gpt-4.1-nano (distilled)</w:t>
             </w:r>
@@ -2943,7 +3252,7 @@
         </w:tc>
         <w:tc>
           <w:tcPr>
-            <w:tcW w:w="866" w:type="dxa"/>
+            <w:tcW w:w="0" w:type="auto"/>
             <w:tcBorders>
               <w:top w:val="single" w:sz="4" w:space="0" w:color="D1D9E0"/>
               <w:left w:val="single" w:sz="4" w:space="0" w:color="D1D9E0"/>
@@ -2967,16 +3276,14 @@
                 <w:bCs/>
                 <w:sz w:val="10"/>
                 <w:szCs w:val="10"/>
-                <w:highlight w:val="lightGray"/>
-              </w:rPr>
-            </w:pPr>
-            <w:r>
-              <w:rPr>
-                <w:b/>
-                <w:bCs/>
-                <w:sz w:val="10"/>
-                <w:szCs w:val="10"/>
-                <w:highlight w:val="lightGray"/>
+              </w:rPr>
+            </w:pPr>
+            <w:r>
+              <w:rPr>
+                <w:b/>
+                <w:bCs/>
+                <w:sz w:val="10"/>
+                <w:szCs w:val="10"/>
               </w:rPr>
               <w:t>4.41</w:t>
             </w:r>
@@ -3008,16 +3315,14 @@
                 <w:bCs/>
                 <w:sz w:val="10"/>
                 <w:szCs w:val="10"/>
-                <w:highlight w:val="lightGray"/>
-              </w:rPr>
-            </w:pPr>
-            <w:r>
-              <w:rPr>
-                <w:b/>
-                <w:bCs/>
-                <w:sz w:val="10"/>
-                <w:szCs w:val="10"/>
-                <w:highlight w:val="lightGray"/>
+              </w:rPr>
+            </w:pPr>
+            <w:r>
+              <w:rPr>
+                <w:b/>
+                <w:bCs/>
+                <w:sz w:val="10"/>
+                <w:szCs w:val="10"/>
               </w:rPr>
               <w:t>4.03</w:t>
             </w:r>
@@ -3049,16 +3354,14 @@
                 <w:bCs/>
                 <w:sz w:val="10"/>
                 <w:szCs w:val="10"/>
-                <w:highlight w:val="lightGray"/>
-              </w:rPr>
-            </w:pPr>
-            <w:r>
-              <w:rPr>
-                <w:b/>
-                <w:bCs/>
-                <w:sz w:val="10"/>
-                <w:szCs w:val="10"/>
-                <w:highlight w:val="lightGray"/>
+              </w:rPr>
+            </w:pPr>
+            <w:r>
+              <w:rPr>
+                <w:b/>
+                <w:bCs/>
+                <w:sz w:val="10"/>
+                <w:szCs w:val="10"/>
               </w:rPr>
               <w:t>4.80</w:t>
             </w:r>
@@ -3090,16 +3393,14 @@
                 <w:bCs/>
                 <w:sz w:val="10"/>
                 <w:szCs w:val="10"/>
-                <w:highlight w:val="lightGray"/>
-              </w:rPr>
-            </w:pPr>
-            <w:r>
-              <w:rPr>
-                <w:b/>
-                <w:bCs/>
-                <w:sz w:val="10"/>
-                <w:szCs w:val="10"/>
-                <w:highlight w:val="lightGray"/>
+              </w:rPr>
+            </w:pPr>
+            <w:r>
+              <w:rPr>
+                <w:b/>
+                <w:bCs/>
+                <w:sz w:val="10"/>
+                <w:szCs w:val="10"/>
               </w:rPr>
               <w:t>4.91</w:t>
             </w:r>
@@ -3131,16 +3432,14 @@
                 <w:bCs/>
                 <w:sz w:val="10"/>
                 <w:szCs w:val="10"/>
-                <w:highlight w:val="lightGray"/>
-              </w:rPr>
-            </w:pPr>
-            <w:r>
-              <w:rPr>
-                <w:b/>
-                <w:bCs/>
-                <w:sz w:val="10"/>
-                <w:szCs w:val="10"/>
-                <w:highlight w:val="lightGray"/>
+              </w:rPr>
+            </w:pPr>
+            <w:r>
+              <w:rPr>
+                <w:b/>
+                <w:bCs/>
+                <w:sz w:val="10"/>
+                <w:szCs w:val="10"/>
               </w:rPr>
               <w:t>3.93</w:t>
             </w:r>
@@ -3173,7 +3472,6 @@
                 <w:color w:val="4EA72E" w:themeColor="accent6"/>
                 <w:sz w:val="10"/>
                 <w:szCs w:val="10"/>
-                <w:highlight w:val="lightGray"/>
               </w:rPr>
             </w:pPr>
             <w:r>
@@ -3183,7 +3481,6 @@
                 <w:color w:val="4EA72E" w:themeColor="accent6"/>
                 <w:sz w:val="10"/>
                 <w:szCs w:val="10"/>
-                <w:highlight w:val="lightGray"/>
               </w:rPr>
               <w:t>4.42</w:t>
             </w:r>
@@ -3191,7 +3488,7 @@
         </w:tc>
         <w:tc>
           <w:tcPr>
-            <w:tcW w:w="1302" w:type="dxa"/>
+            <w:tcW w:w="0" w:type="auto"/>
             <w:tcBorders>
               <w:top w:val="single" w:sz="4" w:space="0" w:color="D1D9E0"/>
               <w:left w:val="single" w:sz="4" w:space="0" w:color="D1D9E0"/>
@@ -3213,10 +3510,73 @@
               <w:rPr>
                 <w:b/>
                 <w:bCs/>
+                <w:color w:val="C00000"/>
+                <w:sz w:val="10"/>
+                <w:szCs w:val="10"/>
+                <w:lang w:val="en-US"/>
+              </w:rPr>
+            </w:pPr>
+            <w:r>
+              <w:rPr>
+                <w:b/>
+                <w:bCs/>
+                <w:color w:val="C00000"/>
+                <w:sz w:val="10"/>
+                <w:szCs w:val="10"/>
+                <w:lang w:val="en-US"/>
+              </w:rPr>
+              <w:t>3</w:t>
+            </w:r>
+            <w:r>
+              <w:rPr>
+                <w:b/>
+                <w:bCs/>
+                <w:color w:val="C00000"/>
+                <w:sz w:val="10"/>
+                <w:szCs w:val="10"/>
+              </w:rPr>
+              <w:t>.</w:t>
+            </w:r>
+            <w:r>
+              <w:rPr>
+                <w:b/>
+                <w:bCs/>
+                <w:color w:val="C00000"/>
+                <w:sz w:val="10"/>
+                <w:szCs w:val="10"/>
+                <w:lang w:val="en-US"/>
+              </w:rPr>
+              <w:t>02</w:t>
+            </w:r>
+          </w:p>
+        </w:tc>
+        <w:tc>
+          <w:tcPr>
+            <w:tcW w:w="0" w:type="auto"/>
+            <w:tcBorders>
+              <w:top w:val="single" w:sz="4" w:space="0" w:color="D1D9E0"/>
+              <w:left w:val="single" w:sz="4" w:space="0" w:color="D1D9E0"/>
+              <w:bottom w:val="single" w:sz="4" w:space="0" w:color="D1D9E0"/>
+              <w:right w:val="single" w:sz="4" w:space="0" w:color="D1D9E0"/>
+            </w:tcBorders>
+            <w:shd w:val="clear" w:color="auto" w:fill="FFFFFF"/>
+            <w:tcMar>
+              <w:top w:w="90" w:type="dxa"/>
+              <w:left w:w="195" w:type="dxa"/>
+              <w:bottom w:w="90" w:type="dxa"/>
+              <w:right w:w="195" w:type="dxa"/>
+            </w:tcMar>
+            <w:vAlign w:val="center"/>
+            <w:hideMark/>
+          </w:tcPr>
+          <w:p>
+            <w:pPr>
+              <w:rPr>
+                <w:b/>
+                <w:bCs/>
                 <w:color w:val="4EA72E" w:themeColor="accent6"/>
                 <w:sz w:val="10"/>
                 <w:szCs w:val="10"/>
-                <w:highlight w:val="lightGray"/>
               </w:rPr>
             </w:pPr>
             <w:r>
@@ -3226,7 +3586,6 @@
                 <w:color w:val="4EA72E" w:themeColor="accent6"/>
                 <w:sz w:val="10"/>
                 <w:szCs w:val="10"/>
-                <w:highlight w:val="lightGray"/>
               </w:rPr>
               <w:t>3.40s</w:t>
             </w:r>
@@ -3234,7 +3593,7 @@
         </w:tc>
         <w:tc>
           <w:tcPr>
-            <w:tcW w:w="1080" w:type="dxa"/>
+            <w:tcW w:w="0" w:type="auto"/>
             <w:tcBorders>
               <w:top w:val="single" w:sz="4" w:space="0" w:color="D1D9E0"/>
               <w:left w:val="single" w:sz="4" w:space="0" w:color="D1D9E0"/>
@@ -3259,7 +3618,6 @@
                 <w:color w:val="4EA72E" w:themeColor="accent6"/>
                 <w:sz w:val="10"/>
                 <w:szCs w:val="10"/>
-                <w:highlight w:val="lightGray"/>
               </w:rPr>
             </w:pPr>
             <w:r>
@@ -3269,7 +3627,6 @@
                 <w:color w:val="4EA72E" w:themeColor="accent6"/>
                 <w:sz w:val="10"/>
                 <w:szCs w:val="10"/>
-                <w:highlight w:val="lightGray"/>
               </w:rPr>
               <w:t>$2.46</w:t>
             </w:r>
@@ -3277,9 +3634,12 @@
         </w:tc>
       </w:tr>
       <w:tr>
-        <w:tc>
-          <w:tcPr>
-            <w:tcW w:w="1530" w:type="dxa"/>
+        <w:trPr>
+          <w:trHeight w:val="253"/>
+        </w:trPr>
+        <w:tc>
+          <w:tcPr>
+            <w:tcW w:w="1860" w:type="dxa"/>
             <w:tcBorders>
               <w:top w:val="single" w:sz="4" w:space="0" w:color="D1D9E0"/>
               <w:left w:val="single" w:sz="4" w:space="0" w:color="D1D9E0"/>
@@ -3314,7 +3674,7 @@
         </w:tc>
         <w:tc>
           <w:tcPr>
-            <w:tcW w:w="866" w:type="dxa"/>
+            <w:tcW w:w="0" w:type="auto"/>
             <w:tcBorders>
               <w:top w:val="single" w:sz="4" w:space="0" w:color="D1D9E0"/>
               <w:left w:val="single" w:sz="4" w:space="0" w:color="D1D9E0"/>
@@ -3524,7 +3884,7 @@
         </w:tc>
         <w:tc>
           <w:tcPr>
-            <w:tcW w:w="1302" w:type="dxa"/>
+            <w:tcW w:w="0" w:type="auto"/>
             <w:tcBorders>
               <w:top w:val="single" w:sz="4" w:space="0" w:color="D1D9E0"/>
               <w:left w:val="single" w:sz="4" w:space="0" w:color="D1D9E0"/>
@@ -3553,13 +3913,48 @@
                 <w:sz w:val="10"/>
                 <w:szCs w:val="10"/>
               </w:rPr>
+              <w:t>3.10</w:t>
+            </w:r>
+          </w:p>
+        </w:tc>
+        <w:tc>
+          <w:tcPr>
+            <w:tcW w:w="0" w:type="auto"/>
+            <w:tcBorders>
+              <w:top w:val="single" w:sz="4" w:space="0" w:color="D1D9E0"/>
+              <w:left w:val="single" w:sz="4" w:space="0" w:color="D1D9E0"/>
+              <w:bottom w:val="single" w:sz="4" w:space="0" w:color="D1D9E0"/>
+              <w:right w:val="single" w:sz="4" w:space="0" w:color="D1D9E0"/>
+            </w:tcBorders>
+            <w:shd w:val="clear" w:color="auto" w:fill="F6F8FA"/>
+            <w:tcMar>
+              <w:top w:w="90" w:type="dxa"/>
+              <w:left w:w="195" w:type="dxa"/>
+              <w:bottom w:w="90" w:type="dxa"/>
+              <w:right w:w="195" w:type="dxa"/>
+            </w:tcMar>
+            <w:vAlign w:val="center"/>
+            <w:hideMark/>
+          </w:tcPr>
+          <w:p>
+            <w:pPr>
+              <w:rPr>
+                <w:sz w:val="10"/>
+                <w:szCs w:val="10"/>
+              </w:rPr>
+            </w:pPr>
+            <w:r>
+              <w:rPr>
+                <w:sz w:val="10"/>
+                <w:szCs w:val="10"/>
+              </w:rPr>
               <w:t>19.27s</w:t>
             </w:r>
           </w:p>
         </w:tc>
         <w:tc>
           <w:tcPr>
-            <w:tcW w:w="1080" w:type="dxa"/>
+            <w:tcW w:w="0" w:type="auto"/>
             <w:tcBorders>
               <w:top w:val="single" w:sz="4" w:space="0" w:color="D1D9E0"/>
               <w:left w:val="single" w:sz="4" w:space="0" w:color="D1D9E0"/>
@@ -3594,9 +3989,12 @@
         </w:tc>
       </w:tr>
       <w:tr>
-        <w:tc>
-          <w:tcPr>
-            <w:tcW w:w="1530" w:type="dxa"/>
+        <w:trPr>
+          <w:trHeight w:val="261"/>
+        </w:trPr>
+        <w:tc>
+          <w:tcPr>
+            <w:tcW w:w="1860" w:type="dxa"/>
             <w:tcBorders>
               <w:top w:val="single" w:sz="4" w:space="0" w:color="D1D9E0"/>
               <w:left w:val="single" w:sz="4" w:space="0" w:color="D1D9E0"/>
@@ -3631,7 +4029,7 @@
         </w:tc>
         <w:tc>
           <w:tcPr>
-            <w:tcW w:w="866" w:type="dxa"/>
+            <w:tcW w:w="0" w:type="auto"/>
             <w:tcBorders>
               <w:top w:val="single" w:sz="4" w:space="0" w:color="D1D9E0"/>
               <w:left w:val="single" w:sz="4" w:space="0" w:color="D1D9E0"/>
@@ -3841,7 +4239,7 @@
         </w:tc>
         <w:tc>
           <w:tcPr>
-            <w:tcW w:w="1302" w:type="dxa"/>
+            <w:tcW w:w="0" w:type="auto"/>
             <w:tcBorders>
               <w:top w:val="single" w:sz="4" w:space="0" w:color="D1D9E0"/>
               <w:left w:val="single" w:sz="4" w:space="0" w:color="D1D9E0"/>
@@ -3870,13 +4268,48 @@
                 <w:sz w:val="10"/>
                 <w:szCs w:val="10"/>
               </w:rPr>
+              <w:t>4.11</w:t>
+            </w:r>
+          </w:p>
+        </w:tc>
+        <w:tc>
+          <w:tcPr>
+            <w:tcW w:w="0" w:type="auto"/>
+            <w:tcBorders>
+              <w:top w:val="single" w:sz="4" w:space="0" w:color="D1D9E0"/>
+              <w:left w:val="single" w:sz="4" w:space="0" w:color="D1D9E0"/>
+              <w:bottom w:val="single" w:sz="4" w:space="0" w:color="D1D9E0"/>
+              <w:right w:val="single" w:sz="4" w:space="0" w:color="D1D9E0"/>
+            </w:tcBorders>
+            <w:shd w:val="clear" w:color="auto" w:fill="FFFFFF"/>
+            <w:tcMar>
+              <w:top w:w="90" w:type="dxa"/>
+              <w:left w:w="195" w:type="dxa"/>
+              <w:bottom w:w="90" w:type="dxa"/>
+              <w:right w:w="195" w:type="dxa"/>
+            </w:tcMar>
+            <w:vAlign w:val="center"/>
+            <w:hideMark/>
+          </w:tcPr>
+          <w:p>
+            <w:pPr>
+              <w:rPr>
+                <w:sz w:val="10"/>
+                <w:szCs w:val="10"/>
+              </w:rPr>
+            </w:pPr>
+            <w:r>
+              <w:rPr>
+                <w:sz w:val="10"/>
+                <w:szCs w:val="10"/>
+              </w:rPr>
               <w:t>15.43s</w:t>
             </w:r>
           </w:p>
         </w:tc>
         <w:tc>
           <w:tcPr>
-            <w:tcW w:w="1080" w:type="dxa"/>
+            <w:tcW w:w="0" w:type="auto"/>
             <w:tcBorders>
               <w:top w:val="single" w:sz="4" w:space="0" w:color="D1D9E0"/>
               <w:left w:val="single" w:sz="4" w:space="0" w:color="D1D9E0"/>
@@ -3911,9 +4344,12 @@
         </w:tc>
       </w:tr>
       <w:tr>
-        <w:tc>
-          <w:tcPr>
-            <w:tcW w:w="1530" w:type="dxa"/>
+        <w:trPr>
+          <w:trHeight w:val="253"/>
+        </w:trPr>
+        <w:tc>
+          <w:tcPr>
+            <w:tcW w:w="1860" w:type="dxa"/>
             <w:tcBorders>
               <w:top w:val="single" w:sz="4" w:space="0" w:color="D1D9E0"/>
               <w:left w:val="single" w:sz="4" w:space="0" w:color="D1D9E0"/>
@@ -3937,16 +4373,14 @@
                 <w:bCs/>
                 <w:sz w:val="10"/>
                 <w:szCs w:val="10"/>
-                <w:highlight w:val="lightGray"/>
-              </w:rPr>
-            </w:pPr>
-            <w:r>
-              <w:rPr>
-                <w:b/>
-                <w:bCs/>
-                <w:sz w:val="10"/>
-                <w:szCs w:val="10"/>
-                <w:highlight w:val="lightGray"/>
+              </w:rPr>
+            </w:pPr>
+            <w:r>
+              <w:rPr>
+                <w:b/>
+                <w:bCs/>
+                <w:sz w:val="10"/>
+                <w:szCs w:val="10"/>
               </w:rPr>
               <w:t>gpt-5.2-2025-12-11</w:t>
             </w:r>
@@ -3954,7 +4388,7 @@
         </w:tc>
         <w:tc>
           <w:tcPr>
-            <w:tcW w:w="866" w:type="dxa"/>
+            <w:tcW w:w="0" w:type="auto"/>
             <w:tcBorders>
               <w:top w:val="single" w:sz="4" w:space="0" w:color="D1D9E0"/>
               <w:left w:val="single" w:sz="4" w:space="0" w:color="D1D9E0"/>
@@ -3978,16 +4412,14 @@
                 <w:bCs/>
                 <w:sz w:val="10"/>
                 <w:szCs w:val="10"/>
-                <w:highlight w:val="lightGray"/>
-              </w:rPr>
-            </w:pPr>
-            <w:r>
-              <w:rPr>
-                <w:b/>
-                <w:bCs/>
-                <w:sz w:val="10"/>
-                <w:szCs w:val="10"/>
-                <w:highlight w:val="lightGray"/>
+              </w:rPr>
+            </w:pPr>
+            <w:r>
+              <w:rPr>
+                <w:b/>
+                <w:bCs/>
+                <w:sz w:val="10"/>
+                <w:szCs w:val="10"/>
               </w:rPr>
               <w:t>4.81</w:t>
             </w:r>
@@ -4019,16 +4451,14 @@
                 <w:bCs/>
                 <w:sz w:val="10"/>
                 <w:szCs w:val="10"/>
-                <w:highlight w:val="lightGray"/>
-              </w:rPr>
-            </w:pPr>
-            <w:r>
-              <w:rPr>
-                <w:b/>
-                <w:bCs/>
-                <w:sz w:val="10"/>
-                <w:szCs w:val="10"/>
-                <w:highlight w:val="lightGray"/>
+              </w:rPr>
+            </w:pPr>
+            <w:r>
+              <w:rPr>
+                <w:b/>
+                <w:bCs/>
+                <w:sz w:val="10"/>
+                <w:szCs w:val="10"/>
               </w:rPr>
               <w:t>4.69</w:t>
             </w:r>
@@ -4060,16 +4490,14 @@
                 <w:bCs/>
                 <w:sz w:val="10"/>
                 <w:szCs w:val="10"/>
-                <w:highlight w:val="lightGray"/>
-              </w:rPr>
-            </w:pPr>
-            <w:r>
-              <w:rPr>
-                <w:b/>
-                <w:bCs/>
-                <w:sz w:val="10"/>
-                <w:szCs w:val="10"/>
-                <w:highlight w:val="lightGray"/>
+              </w:rPr>
+            </w:pPr>
+            <w:r>
+              <w:rPr>
+                <w:b/>
+                <w:bCs/>
+                <w:sz w:val="10"/>
+                <w:szCs w:val="10"/>
               </w:rPr>
               <w:t>4.96</w:t>
             </w:r>
@@ -4101,16 +4529,14 @@
                 <w:bCs/>
                 <w:sz w:val="10"/>
                 <w:szCs w:val="10"/>
-                <w:highlight w:val="lightGray"/>
-              </w:rPr>
-            </w:pPr>
-            <w:r>
-              <w:rPr>
-                <w:b/>
-                <w:bCs/>
-                <w:sz w:val="10"/>
-                <w:szCs w:val="10"/>
-                <w:highlight w:val="lightGray"/>
+              </w:rPr>
+            </w:pPr>
+            <w:r>
+              <w:rPr>
+                <w:b/>
+                <w:bCs/>
+                <w:sz w:val="10"/>
+                <w:szCs w:val="10"/>
               </w:rPr>
               <w:t>5.00</w:t>
             </w:r>
@@ -4142,16 +4568,14 @@
                 <w:bCs/>
                 <w:sz w:val="10"/>
                 <w:szCs w:val="10"/>
-                <w:highlight w:val="lightGray"/>
-              </w:rPr>
-            </w:pPr>
-            <w:r>
-              <w:rPr>
-                <w:b/>
-                <w:bCs/>
-                <w:sz w:val="10"/>
-                <w:szCs w:val="10"/>
-                <w:highlight w:val="lightGray"/>
+              </w:rPr>
+            </w:pPr>
+            <w:r>
+              <w:rPr>
+                <w:b/>
+                <w:bCs/>
+                <w:sz w:val="10"/>
+                <w:szCs w:val="10"/>
               </w:rPr>
               <w:t>4.06</w:t>
             </w:r>
@@ -4184,7 +4608,6 @@
                 <w:color w:val="4EA72E" w:themeColor="accent6"/>
                 <w:sz w:val="10"/>
                 <w:szCs w:val="10"/>
-                <w:highlight w:val="lightGray"/>
               </w:rPr>
             </w:pPr>
             <w:r>
@@ -4194,7 +4617,6 @@
                 <w:color w:val="4EA72E" w:themeColor="accent6"/>
                 <w:sz w:val="10"/>
                 <w:szCs w:val="10"/>
-                <w:highlight w:val="lightGray"/>
               </w:rPr>
               <w:t>4.70</w:t>
             </w:r>
@@ -4202,7 +4624,7 @@
         </w:tc>
         <w:tc>
           <w:tcPr>
-            <w:tcW w:w="1302" w:type="dxa"/>
+            <w:tcW w:w="0" w:type="auto"/>
             <w:tcBorders>
               <w:top w:val="single" w:sz="4" w:space="0" w:color="D1D9E0"/>
               <w:left w:val="single" w:sz="4" w:space="0" w:color="D1D9E0"/>
@@ -4224,10 +4646,50 @@
               <w:rPr>
                 <w:b/>
                 <w:bCs/>
+                <w:color w:val="C00000"/>
+                <w:sz w:val="10"/>
+                <w:szCs w:val="10"/>
+              </w:rPr>
+            </w:pPr>
+            <w:r>
+              <w:rPr>
+                <w:b/>
+                <w:bCs/>
+                <w:color w:val="C00000"/>
+                <w:sz w:val="10"/>
+                <w:szCs w:val="10"/>
+              </w:rPr>
+              <w:t>2.90</w:t>
+            </w:r>
+          </w:p>
+        </w:tc>
+        <w:tc>
+          <w:tcPr>
+            <w:tcW w:w="0" w:type="auto"/>
+            <w:tcBorders>
+              <w:top w:val="single" w:sz="4" w:space="0" w:color="D1D9E0"/>
+              <w:left w:val="single" w:sz="4" w:space="0" w:color="D1D9E0"/>
+              <w:bottom w:val="single" w:sz="4" w:space="0" w:color="D1D9E0"/>
+              <w:right w:val="single" w:sz="4" w:space="0" w:color="D1D9E0"/>
+            </w:tcBorders>
+            <w:shd w:val="clear" w:color="auto" w:fill="F6F8FA"/>
+            <w:tcMar>
+              <w:top w:w="90" w:type="dxa"/>
+              <w:left w:w="195" w:type="dxa"/>
+              <w:bottom w:w="90" w:type="dxa"/>
+              <w:right w:w="195" w:type="dxa"/>
+            </w:tcMar>
+            <w:vAlign w:val="center"/>
+            <w:hideMark/>
+          </w:tcPr>
+          <w:p>
+            <w:pPr>
+              <w:rPr>
+                <w:b/>
+                <w:bCs/>
                 <w:color w:val="4EA72E" w:themeColor="accent6"/>
                 <w:sz w:val="10"/>
                 <w:szCs w:val="10"/>
-                <w:highlight w:val="lightGray"/>
               </w:rPr>
             </w:pPr>
             <w:r>
@@ -4237,7 +4699,6 @@
                 <w:color w:val="4EA72E" w:themeColor="accent6"/>
                 <w:sz w:val="10"/>
                 <w:szCs w:val="10"/>
-                <w:highlight w:val="lightGray"/>
               </w:rPr>
               <w:t>6.90s</w:t>
             </w:r>
@@ -4245,7 +4706,7 @@
         </w:tc>
         <w:tc>
           <w:tcPr>
-            <w:tcW w:w="1080" w:type="dxa"/>
+            <w:tcW w:w="0" w:type="auto"/>
             <w:tcBorders>
               <w:top w:val="single" w:sz="4" w:space="0" w:color="D1D9E0"/>
               <w:left w:val="single" w:sz="4" w:space="0" w:color="D1D9E0"/>
@@ -4270,7 +4731,6 @@
                 <w:color w:val="C00000"/>
                 <w:sz w:val="10"/>
                 <w:szCs w:val="10"/>
-                <w:highlight w:val="lightGray"/>
               </w:rPr>
             </w:pPr>
             <w:r>
@@ -4280,7 +4740,6 @@
                 <w:color w:val="C00000"/>
                 <w:sz w:val="10"/>
                 <w:szCs w:val="10"/>
-                <w:highlight w:val="lightGray"/>
               </w:rPr>
               <w:t>$21.50</w:t>
             </w:r>
@@ -4444,6 +4903,14 @@
         </w:rPr>
         <w:t>: During selection, I identified that student models could inherit a bias from the teacher regarding length constraints. To mitigate this, the training split specifically enforced both character and token limits.</w:t>
       </w:r>
+      <w:r>
+        <w:rPr>
+          <w:sz w:val="20"/>
+          <w:szCs w:val="20"/>
+          <w:lang w:val="en-US"/>
+        </w:rPr>
+        <w:t xml:space="preserve"> This pattern was further handled by a retry loop on the Summarizer that re-generated the output in case of low length adherence.</w:t>
+      </w:r>
     </w:p>
     <w:p>
       <w:pPr>
@@ -4581,6 +5048,7 @@
           <w:bCs/>
           <w:sz w:val="20"/>
           <w:szCs w:val="20"/>
+          <w:lang w:val="en-US"/>
         </w:rPr>
       </w:pPr>
       <w:r>
@@ -4590,18 +5058,25 @@
           <w:sz w:val="20"/>
           <w:szCs w:val="20"/>
         </w:rPr>
-        <w:t>4. Limitations and Production Challenges</w:t>
+        <w:t>4. Production Challenges</w:t>
+      </w:r>
+      <w:r>
+        <w:rPr>
+          <w:b/>
+          <w:bCs/>
+          <w:sz w:val="20"/>
+          <w:szCs w:val="20"/>
+          <w:lang w:val="en-US"/>
+        </w:rPr>
+        <w:t xml:space="preserve"> Beyond Benchmarking</w:t>
       </w:r>
     </w:p>
     <w:p>
       <w:pPr>
-        <w:numPr>
-          <w:ilvl w:val="0"/>
-          <w:numId w:val="9"/>
-        </w:numPr>
-        <w:rPr>
-          <w:sz w:val="20"/>
-          <w:szCs w:val="20"/>
+        <w:rPr>
+          <w:sz w:val="20"/>
+          <w:szCs w:val="20"/>
+          <w:lang w:val="en-US"/>
         </w:rPr>
       </w:pPr>
       <w:r>
@@ -4618,15 +5093,110 @@
           <w:sz w:val="20"/>
           <w:szCs w:val="20"/>
         </w:rPr>
-        <w:t>: For production feasibility, I implemented a strategy to warn and ignore requests exceeding the native context window (250k+ tokens), as these require specialized Map-Reduce handling.</w:t>
+        <w:t>: For production feasibility, I implemented a</w:t>
+      </w:r>
+      <w:r>
+        <w:rPr>
+          <w:sz w:val="20"/>
+          <w:szCs w:val="20"/>
+          <w:lang w:val="en-US"/>
+        </w:rPr>
+        <w:t>n optional</w:t>
+      </w:r>
+      <w:r>
+        <w:rPr>
+          <w:sz w:val="20"/>
+          <w:szCs w:val="20"/>
+        </w:rPr>
+        <w:t xml:space="preserve"> strategy to </w:t>
+      </w:r>
+      <w:r>
+        <w:rPr>
+          <w:sz w:val="20"/>
+          <w:szCs w:val="20"/>
+          <w:lang w:val="en-US"/>
+        </w:rPr>
+        <w:t>use a map-reduce mechanism to split-summarize-concatenate long context window.  This strategy is optional in the class given that it will increase the processing costs and possibly latency (due to rate limits). If not activated – a</w:t>
+      </w:r>
+      <w:r>
+        <w:rPr>
+          <w:sz w:val="20"/>
+          <w:szCs w:val="20"/>
+          <w:lang w:val="en-US"/>
+        </w:rPr>
+        <w:t>n</w:t>
+      </w:r>
+      <w:r>
+        <w:rPr>
+          <w:sz w:val="20"/>
+          <w:szCs w:val="20"/>
+          <w:lang w:val="en-US"/>
+        </w:rPr>
+        <w:t xml:space="preserve"> </w:t>
+      </w:r>
+      <w:r>
+        <w:rPr>
+          <w:sz w:val="20"/>
+          <w:szCs w:val="20"/>
+          <w:lang w:val="en-US"/>
+        </w:rPr>
+        <w:t>error</w:t>
+      </w:r>
+      <w:r>
+        <w:rPr>
+          <w:sz w:val="20"/>
+          <w:szCs w:val="20"/>
+          <w:lang w:val="en-US"/>
+        </w:rPr>
+        <w:t xml:space="preserve"> will be </w:t>
+      </w:r>
+      <w:r>
+        <w:rPr>
+          <w:sz w:val="20"/>
+          <w:szCs w:val="20"/>
+          <w:lang w:val="en-US"/>
+        </w:rPr>
+        <w:t>prompted,</w:t>
+      </w:r>
+      <w:r>
+        <w:rPr>
+          <w:sz w:val="20"/>
+          <w:szCs w:val="20"/>
+          <w:lang w:val="en-US"/>
+        </w:rPr>
+        <w:t xml:space="preserve"> and the request will be skipped</w:t>
+      </w:r>
+      <w:r>
+        <w:rPr>
+          <w:sz w:val="20"/>
+          <w:szCs w:val="20"/>
+        </w:rPr>
+        <w:t>.</w:t>
       </w:r>
     </w:p>
     <w:p>
       <w:pPr>
-        <w:numPr>
-          <w:ilvl w:val="0"/>
-          <w:numId w:val="9"/>
-        </w:numPr>
+        <w:rPr>
+          <w:b/>
+          <w:bCs/>
+          <w:sz w:val="20"/>
+          <w:szCs w:val="20"/>
+          <w:lang w:val="en-US"/>
+        </w:rPr>
+      </w:pPr>
+      <w:r>
+        <w:rPr>
+          <w:b/>
+          <w:bCs/>
+          <w:sz w:val="20"/>
+          <w:szCs w:val="20"/>
+          <w:lang w:val="en-US"/>
+        </w:rPr>
+        <w:t>5. Limitations</w:t>
+      </w:r>
+    </w:p>
+    <w:p>
+      <w:pPr>
         <w:rPr>
           <w:sz w:val="20"/>
           <w:szCs w:val="20"/>

</xml_diff>